<commit_message>
Added Quellen Excel File
</commit_message>
<xml_diff>
--- a/Thesis.docx
+++ b/Thesis.docx
@@ -319,6 +319,44 @@
       <w:r>
         <w:t xml:space="preserve">Welche Ergebnisse erwarten wir? </w:t>
       </w:r>
+    </w:p>
+    <w:p>
+      <w:pPr>
+        <w:ind w:left="708" w:firstLine="2"/>
+      </w:pPr>
+    </w:p>
+    <w:p>
+      <w:pPr>
+        <w:ind w:left="708" w:firstLine="2"/>
+      </w:pPr>
+    </w:p>
+    <w:p>
+      <w:pPr>
+        <w:ind w:left="708" w:firstLine="2"/>
+      </w:pPr>
+    </w:p>
+    <w:p>
+      <w:r>
+        <w:t>- Demokratische Daten (</w:t>
+      </w:r>
+      <w:proofErr w:type="spellStart"/>
+      <w:r>
+        <w:t>skala</w:t>
+      </w:r>
+      <w:proofErr w:type="spellEnd"/>
+      <w:r>
+        <w:t xml:space="preserve"> konsistent, 0-5)</w:t>
+      </w:r>
+    </w:p>
+    <w:p>
+      <w:r>
+        <w:t>- Feedback (was war gut und was schlecht)</w:t>
+      </w:r>
+    </w:p>
+    <w:p>
+      <w:pPr>
+        <w:ind w:left="708" w:firstLine="2"/>
+      </w:pPr>
     </w:p>
     <w:sectPr>
       <w:pgSz w:w="11906" w:h="16838"/>

</xml_diff>